<commit_message>
done revisi bab2 sama halaman
</commit_message>
<xml_diff>
--- a/Lembar Konsultasi Bu Linda 03-11-2025 .docx
+++ b/Lembar Konsultasi Bu Linda 03-11-2025 .docx
@@ -785,7 +785,25 @@
                 <w:sz w:val="24"/>
                 <w:szCs w:val="24"/>
               </w:rPr>
-              <w:t xml:space="preserve">Perbanyak Referensi dan upayakan tiap paragraf bedakan sitasi </w:t>
+              <w:t xml:space="preserve">Perbanyak Referensi dan upayakan tiap paragraf bedakan </w:t>
+            </w:r>
+            <w:proofErr w:type="spellStart"/>
+            <w:r>
+              <w:rPr>
+                <w:rFonts w:ascii="Times New Roman"/>
+                <w:sz w:val="24"/>
+                <w:szCs w:val="24"/>
+              </w:rPr>
+              <w:t>sitasi</w:t>
+            </w:r>
+            <w:proofErr w:type="spellEnd"/>
+            <w:r>
+              <w:rPr>
+                <w:rFonts w:ascii="Times New Roman"/>
+                <w:sz w:val="24"/>
+                <w:szCs w:val="24"/>
+              </w:rPr>
+              <w:t xml:space="preserve"> </w:t>
             </w:r>
           </w:p>
           <w:p>
@@ -829,8 +847,18 @@
                 <w:sz w:val="24"/>
                 <w:szCs w:val="24"/>
               </w:rPr>
-              <w:t>Pokok permasalahan sangat sensiitif</w:t>
-            </w:r>
+              <w:t xml:space="preserve">Pokok permasalahan sangat </w:t>
+            </w:r>
+            <w:proofErr w:type="spellStart"/>
+            <w:r>
+              <w:rPr>
+                <w:rFonts w:ascii="Times New Roman"/>
+                <w:sz w:val="24"/>
+                <w:szCs w:val="24"/>
+              </w:rPr>
+              <w:t>sensiitif</w:t>
+            </w:r>
+            <w:proofErr w:type="spellEnd"/>
           </w:p>
           <w:p>
             <w:pPr>
@@ -851,7 +879,43 @@
                 <w:sz w:val="24"/>
                 <w:szCs w:val="24"/>
               </w:rPr>
-              <w:t>Di kerangka pikir harus font Time N</w:t>
+              <w:t xml:space="preserve">Di kerangka pikir harus </w:t>
+            </w:r>
+            <w:proofErr w:type="spellStart"/>
+            <w:r>
+              <w:rPr>
+                <w:rFonts w:ascii="Times New Roman"/>
+                <w:sz w:val="24"/>
+                <w:szCs w:val="24"/>
+              </w:rPr>
+              <w:t>font</w:t>
+            </w:r>
+            <w:proofErr w:type="spellEnd"/>
+            <w:r>
+              <w:rPr>
+                <w:rFonts w:ascii="Times New Roman"/>
+                <w:sz w:val="24"/>
+                <w:szCs w:val="24"/>
+              </w:rPr>
+              <w:t xml:space="preserve"> </w:t>
+            </w:r>
+            <w:proofErr w:type="spellStart"/>
+            <w:r>
+              <w:rPr>
+                <w:rFonts w:ascii="Times New Roman"/>
+                <w:sz w:val="24"/>
+                <w:szCs w:val="24"/>
+              </w:rPr>
+              <w:t>Time</w:t>
+            </w:r>
+            <w:proofErr w:type="spellEnd"/>
+            <w:r>
+              <w:rPr>
+                <w:rFonts w:ascii="Times New Roman"/>
+                <w:sz w:val="24"/>
+                <w:szCs w:val="24"/>
+              </w:rPr>
+              <w:t xml:space="preserve"> N</w:t>
             </w:r>
             <w:r>
               <w:rPr>
@@ -933,7 +997,25 @@
                 <w:sz w:val="24"/>
                 <w:szCs w:val="24"/>
               </w:rPr>
-              <w:t>Perjelas untuk melakukan pengambilan data kost di hari apa dan berapa data diambil</w:t>
+              <w:t xml:space="preserve">Perjelas untuk melakukan pengambilan data </w:t>
+            </w:r>
+            <w:proofErr w:type="spellStart"/>
+            <w:r>
+              <w:rPr>
+                <w:rFonts w:ascii="Times New Roman"/>
+                <w:sz w:val="24"/>
+                <w:szCs w:val="24"/>
+              </w:rPr>
+              <w:t>kost</w:t>
+            </w:r>
+            <w:proofErr w:type="spellEnd"/>
+            <w:r>
+              <w:rPr>
+                <w:rFonts w:ascii="Times New Roman"/>
+                <w:sz w:val="24"/>
+                <w:szCs w:val="24"/>
+              </w:rPr>
+              <w:t xml:space="preserve"> di hari apa dan berapa data diambil</w:t>
             </w:r>
           </w:p>
           <w:p>
@@ -1007,7 +1089,67 @@
                 <w:sz w:val="24"/>
                 <w:szCs w:val="24"/>
               </w:rPr>
-              <w:t>Setiap masuk dibagian penomoran maka harus berikan sebuah kalimat untuk menuju ke penomoran nya</w:t>
+              <w:t xml:space="preserve">Setiap masuk </w:t>
+            </w:r>
+            <w:proofErr w:type="spellStart"/>
+            <w:r>
+              <w:rPr>
+                <w:rFonts w:ascii="Times New Roman"/>
+                <w:sz w:val="24"/>
+                <w:szCs w:val="24"/>
+              </w:rPr>
+              <w:t>dibagian</w:t>
+            </w:r>
+            <w:proofErr w:type="spellEnd"/>
+            <w:r>
+              <w:rPr>
+                <w:rFonts w:ascii="Times New Roman"/>
+                <w:sz w:val="24"/>
+                <w:szCs w:val="24"/>
+              </w:rPr>
+              <w:t xml:space="preserve"> penomoran maka harus berikan sebuah kalimat untuk menuju ke penomoran </w:t>
+            </w:r>
+            <w:proofErr w:type="spellStart"/>
+            <w:r>
+              <w:rPr>
+                <w:rFonts w:ascii="Times New Roman"/>
+                <w:sz w:val="24"/>
+                <w:szCs w:val="24"/>
+              </w:rPr>
+              <w:t>nya</w:t>
+            </w:r>
+            <w:proofErr w:type="spellEnd"/>
+          </w:p>
+          <w:p>
+            <w:pPr>
+              <w:pStyle w:val="TableParagraph"/>
+              <w:numPr>
+                <w:ilvl w:val="0"/>
+                <w:numId w:val="6"/>
+              </w:numPr>
+              <w:rPr>
+                <w:rFonts w:ascii="Times New Roman"/>
+                <w:sz w:val="24"/>
+                <w:szCs w:val="24"/>
+              </w:rPr>
+            </w:pPr>
+            <w:r>
+              <w:rPr>
+                <w:rFonts w:ascii="Times New Roman"/>
+                <w:sz w:val="24"/>
+                <w:szCs w:val="24"/>
+              </w:rPr>
+              <w:t xml:space="preserve">Buat Studi kasus dari penerapan metode </w:t>
+            </w:r>
+            <w:r>
+              <w:rPr>
+                <w:rFonts w:ascii="Times New Roman"/>
+                <w:i/>
+                <w:iCs/>
+                <w:sz w:val="24"/>
+                <w:szCs w:val="24"/>
+              </w:rPr>
+              <w:t>SAW</w:t>
             </w:r>
           </w:p>
         </w:tc>

</xml_diff>

<commit_message>
revisi di pembinbing 1
</commit_message>
<xml_diff>
--- a/Lembar Konsultasi Bu Linda 03-11-2025 .docx
+++ b/Lembar Konsultasi Bu Linda 03-11-2025 .docx
@@ -1297,7 +1297,15 @@
           <w:b/>
           <w:spacing w:val="-10"/>
         </w:rPr>
-        <w:t xml:space="preserve"> 0907107101</w:t>
+        <w:t xml:space="preserve"> 09</w:t>
+      </w:r>
+      <w:r>
+        <w:rPr>
+          <w:rFonts w:ascii="Arial"/>
+          <w:b/>
+          <w:spacing w:val="-10"/>
+        </w:rPr>
+        <w:t>20038502</w:t>
       </w:r>
     </w:p>
     <w:sectPr>

</xml_diff>